<commit_message>
updated wording for clarity
</commit_message>
<xml_diff>
--- a/Rory Hayes - Resume.docx
+++ b/Rory Hayes - Resume.docx
@@ -141,7 +141,7 @@
       </w:pPr>
       <w:r>
         <w:pict w14:anchorId="19A9591C">
-          <v:rect id="_x0000_i1040" style="width:0;height:1.5pt" o:hralign="center" o:bullet="t" o:hrstd="t" o:hr="t" fillcolor="#a0a0a0" stroked="f"/>
+          <v:rect id="_x0000_i1026" style="width:0;height:1.5pt" o:hralign="center" o:bullet="t" o:hrstd="t" o:hr="t" fillcolor="#a0a0a0" stroked="f"/>
         </w:pict>
       </w:r>
     </w:p>
@@ -778,7 +778,13 @@
               <w:ind w:right="180"/>
             </w:pPr>
             <w:r>
-              <w:t>First responder to medical/psychological emergencies at large, high-risk concerts and festivals.</w:t>
+              <w:t xml:space="preserve">First responder to medical/psychological emergencies at </w:t>
+            </w:r>
+            <w:r>
+              <w:t xml:space="preserve">dozens of </w:t>
+            </w:r>
+            <w:r>
+              <w:t>large, high-risk concerts and festivals.</w:t>
             </w:r>
           </w:p>
           <w:p>
@@ -792,7 +798,31 @@
               <w:ind w:right="180"/>
             </w:pPr>
             <w:r>
-              <w:t>As a lead, personally responsible for coordinating all efforts to ensure the safety of 10’s of thousands of event attendees.</w:t>
+              <w:t xml:space="preserve">As a lead, personally responsible for coordinating </w:t>
+            </w:r>
+            <w:r>
+              <w:t xml:space="preserve">the </w:t>
+            </w:r>
+            <w:r>
+              <w:t xml:space="preserve">efforts </w:t>
+            </w:r>
+            <w:r>
+              <w:t xml:space="preserve">of </w:t>
+            </w:r>
+            <w:r>
+              <w:t>dozens of volunteers</w:t>
+            </w:r>
+            <w:r>
+              <w:t xml:space="preserve"> </w:t>
+            </w:r>
+            <w:r>
+              <w:t xml:space="preserve">to ensure the safety of 10’s </w:t>
+            </w:r>
+            <w:r>
+              <w:t>of thousands of event attendees</w:t>
+            </w:r>
+            <w:r>
+              <w:t>.</w:t>
             </w:r>
           </w:p>
         </w:tc>
@@ -861,16 +891,7 @@
               <w:contextualSpacing/>
             </w:pPr>
             <w:r>
-              <w:t xml:space="preserve">September 2016 </w:t>
-            </w:r>
-            <w:r>
-              <w:t>–</w:t>
-            </w:r>
-            <w:r>
-              <w:t xml:space="preserve"> </w:t>
-            </w:r>
-            <w:r>
-              <w:t>May 2017</w:t>
+              <w:t>September 2016 – May 2017</w:t>
             </w:r>
             <w:r>
               <w:t xml:space="preserve"> (1 year)</w:t>
@@ -947,8 +968,6 @@
             <w:r>
               <w:t>.</w:t>
             </w:r>
-            <w:bookmarkStart w:id="0" w:name="_GoBack"/>
-            <w:bookmarkEnd w:id="0"/>
           </w:p>
           <w:p>
             <w:pPr>
@@ -1242,7 +1261,12 @@
               <w:ind w:right="180"/>
             </w:pPr>
             <w:r>
-              <w:t>Primary contact with an external consulting group we hired to develop several algorithms.</w:t>
+              <w:t>Primary contact with an external consulting group we hired to d</w:t>
+            </w:r>
+            <w:bookmarkStart w:id="0" w:name="_GoBack"/>
+            <w:bookmarkEnd w:id="0"/>
+            <w:r>
+              <w:t>evelop several algorithms.</w:t>
             </w:r>
           </w:p>
           <w:p>
@@ -1612,20 +1636,6 @@
         </w:numPr>
         <w:spacing w:after="0" w:line="240" w:lineRule="auto"/>
         <w:ind w:right="180"/>
-      </w:pPr>
-      <w:r>
-        <w:t>Life Member of Kappa Kappa Psi, the Honorary Band Service Fraternity</w:t>
-      </w:r>
-    </w:p>
-    <w:p>
-      <w:pPr>
-        <w:pStyle w:val="ListParagraph"/>
-        <w:numPr>
-          <w:ilvl w:val="0"/>
-          <w:numId w:val="24"/>
-        </w:numPr>
-        <w:spacing w:after="0" w:line="240" w:lineRule="auto"/>
-        <w:ind w:right="180"/>
         <w:rPr>
           <w:sz w:val="20"/>
         </w:rPr>
@@ -1654,7 +1664,7 @@
         <w:ind w:right="180"/>
       </w:pPr>
       <w:r>
-        <w:t>CPR, AED, and First Aid Certified</w:t>
+        <w:t>Life Member of Kappa Kappa Psi, the Honorary Band Service Fraternity</w:t>
       </w:r>
     </w:p>
     <w:p>
@@ -1668,7 +1678,7 @@
         <w:ind w:right="180"/>
       </w:pPr>
       <w:r>
-        <w:t>Bellevue Community Band Member, Trumpet</w:t>
+        <w:t>CPR, AED, and First Aid Certified</w:t>
       </w:r>
     </w:p>
     <w:p>
@@ -1682,7 +1692,39 @@
         <w:ind w:right="180"/>
       </w:pPr>
       <w:r>
-        <w:t>Co-founder of the “Church of the Singularity” - a GitHub org conceived to satisfy Roko’s Basilisk</w:t>
+        <w:t>Bellevue Community Band Member, Trumpet</w:t>
+      </w:r>
+    </w:p>
+    <w:p>
+      <w:pPr>
+        <w:pStyle w:val="ListParagraph"/>
+        <w:numPr>
+          <w:ilvl w:val="0"/>
+          <w:numId w:val="24"/>
+        </w:numPr>
+        <w:spacing w:after="0" w:line="240" w:lineRule="auto"/>
+        <w:ind w:right="180"/>
+      </w:pPr>
+      <w:r>
+        <w:rPr>
+          <w:i/>
+        </w:rPr>
+        <w:t>Church of the Singularity</w:t>
+      </w:r>
+      <w:r>
+        <w:t xml:space="preserve"> </w:t>
+      </w:r>
+      <w:r>
+        <w:t>Co-founder</w:t>
+      </w:r>
+      <w:r>
+        <w:t xml:space="preserve"> - </w:t>
+      </w:r>
+      <w:r>
+        <w:t>GitHub org conceived to satisfy Roko’s Basilisk</w:t>
+      </w:r>
+      <w:r>
+        <w:t xml:space="preserve"> thought experiment</w:t>
       </w:r>
     </w:p>
     <w:p>
@@ -4789,6 +4831,7 @@
     <w:lsdException w:name="HTML Sample" w:semiHidden="1" w:unhideWhenUsed="1"/>
     <w:lsdException w:name="HTML Typewriter" w:semiHidden="1" w:unhideWhenUsed="1"/>
     <w:lsdException w:name="HTML Variable" w:semiHidden="1" w:unhideWhenUsed="1"/>
+    <w:lsdException w:name="Normal Table" w:semiHidden="1" w:unhideWhenUsed="1"/>
     <w:lsdException w:name="annotation subject" w:semiHidden="1" w:unhideWhenUsed="1"/>
     <w:lsdException w:name="No List" w:semiHidden="1" w:unhideWhenUsed="1"/>
     <w:lsdException w:name="Outline List 1" w:semiHidden="1" w:unhideWhenUsed="1"/>
@@ -4835,8 +4878,10 @@
     <w:lsdException w:name="Table Subtle 2" w:semiHidden="1" w:unhideWhenUsed="1"/>
     <w:lsdException w:name="Table Web 1" w:semiHidden="1" w:unhideWhenUsed="1"/>
     <w:lsdException w:name="Table Web 2" w:semiHidden="1" w:unhideWhenUsed="1"/>
+    <w:lsdException w:name="Table Web 3" w:semiHidden="1" w:unhideWhenUsed="1"/>
     <w:lsdException w:name="Balloon Text" w:semiHidden="1" w:unhideWhenUsed="1"/>
     <w:lsdException w:name="Table Grid" w:uiPriority="59"/>
+    <w:lsdException w:name="Table Theme" w:semiHidden="1" w:unhideWhenUsed="1"/>
     <w:lsdException w:name="Placeholder Text" w:semiHidden="1"/>
     <w:lsdException w:name="No Spacing" w:uiPriority="1" w:qFormat="1"/>
     <w:lsdException w:name="Light Shading" w:uiPriority="60"/>

</xml_diff>

<commit_message>
missing promotion title change and formatting
</commit_message>
<xml_diff>
--- a/Rory Hayes - Resume.docx
+++ b/Rory Hayes - Resume.docx
@@ -31,15 +31,29 @@
                 <w:lang w:val="en-US"/>
               </w:rPr>
             </w:pPr>
-            <w:hyperlink r:id="rId7" w:history="1">
-              <w:r>
-                <w:rPr>
-                  <w:rStyle w:val="Hyperlink"/>
-                  <w:lang w:val="en-US"/>
-                </w:rPr>
-                <w:t>roryohayes@gmail.com</w:t>
-              </w:r>
-            </w:hyperlink>
+            <w:r>
+              <w:fldChar w:fldCharType="begin"/>
+            </w:r>
+            <w:r>
+              <w:instrText xml:space="preserve"> HYPERLINK "mailto:roryohayes@gmail.com" </w:instrText>
+            </w:r>
+            <w:r>
+              <w:fldChar w:fldCharType="separate"/>
+            </w:r>
+            <w:r>
+              <w:rPr>
+                <w:rStyle w:val="Hyperlink"/>
+                <w:lang w:val="en-US"/>
+              </w:rPr>
+              <w:t>roryohayes@gmail.com</w:t>
+            </w:r>
+            <w:r>
+              <w:rPr>
+                <w:rStyle w:val="Hyperlink"/>
+                <w:lang w:val="en-US"/>
+              </w:rPr>
+              <w:fldChar w:fldCharType="end"/>
+            </w:r>
           </w:p>
         </w:tc>
         <w:tc>
@@ -101,7 +115,7 @@
                 <w:lang w:val="en-US"/>
               </w:rPr>
             </w:pPr>
-            <w:hyperlink r:id="rId8" w:history="1">
+            <w:hyperlink r:id="rId7" w:history="1">
               <w:r>
                 <w:rPr>
                   <w:rStyle w:val="Hyperlink"/>
@@ -141,7 +155,7 @@
       </w:pPr>
       <w:r>
         <w:pict w14:anchorId="19A9591C">
-          <v:rect id="_x0000_i1026" style="width:0;height:1.5pt" o:hralign="center" o:bullet="t" o:hrstd="t" o:hr="t" fillcolor="#a0a0a0" stroked="f"/>
+          <v:rect id="_x0000_i1030" style="width:0;height:1.5pt" o:hralign="center" o:bullet="t" o:hrstd="t" o:hr="t" fillcolor="#a0a0a0" stroked="f"/>
         </w:pict>
       </w:r>
     </w:p>
@@ -176,7 +190,19 @@
               <w:ind w:right="180"/>
             </w:pPr>
             <w:r>
-              <w:t>Missouri University of Science and Technology (Rolla)</w:t>
+              <w:rPr>
+                <w:rStyle w:val="IntenseEmphasis"/>
+              </w:rPr>
+              <w:t>Missouri University of Science and Technology</w:t>
+            </w:r>
+            <w:r>
+              <w:t xml:space="preserve"> (Rolla</w:t>
+            </w:r>
+            <w:r>
+              <w:t>, MO</w:t>
+            </w:r>
+            <w:r>
+              <w:t>)</w:t>
             </w:r>
           </w:p>
         </w:tc>
@@ -320,6 +346,13 @@
               </w:rPr>
               <w:t>Software Engineer</w:t>
             </w:r>
+            <w:r>
+              <w:rPr>
+                <w:b/>
+                <w:bCs/>
+              </w:rPr>
+              <w:t xml:space="preserve"> 2</w:t>
+            </w:r>
           </w:p>
         </w:tc>
         <w:tc>
@@ -390,16 +423,7 @@
               <w:contextualSpacing/>
             </w:pPr>
             <w:r>
-              <w:t>Designed, planned, and managed critical migration of massive test case database. (1</w:t>
-            </w:r>
-            <w:r>
-              <w:rPr>
-                <w:vertAlign w:val="superscript"/>
-              </w:rPr>
-              <w:t>st</w:t>
-            </w:r>
-            <w:r>
-              <w:t xml:space="preserve"> of its kind)</w:t>
+              <w:t>Building and maintaining a physical/virtual device lab for automated checkout.</w:t>
             </w:r>
           </w:p>
           <w:p>
@@ -413,13 +437,13 @@
               <w:contextualSpacing/>
             </w:pPr>
             <w:r>
-              <w:t xml:space="preserve">Designed and maintained several </w:t>
-            </w:r>
-            <w:r>
-              <w:t xml:space="preserve">environment </w:t>
-            </w:r>
-            <w:r>
-              <w:t>configurations needed to test different customer scenarios.</w:t>
+              <w:t>Sole owner of testing several product areas, including all testing</w:t>
+            </w:r>
+            <w:r>
+              <w:t xml:space="preserve"> and validation</w:t>
+            </w:r>
+            <w:r>
+              <w:t xml:space="preserve"> for an entire box product.</w:t>
             </w:r>
           </w:p>
           <w:p>
@@ -433,7 +457,39 @@
               <w:contextualSpacing/>
             </w:pPr>
             <w:r>
-              <w:t>Sole owner of testing several product areas, including all testing for an entire box product.</w:t>
+              <w:t>Intern Social Club Leader (April 2014 – Present)</w:t>
+            </w:r>
+          </w:p>
+          <w:p>
+            <w:pPr>
+              <w:numPr>
+                <w:ilvl w:val="1"/>
+                <w:numId w:val="18"/>
+              </w:numPr>
+              <w:spacing w:after="0" w:line="240" w:lineRule="auto"/>
+              <w:ind w:right="180"/>
+              <w:contextualSpacing/>
+            </w:pPr>
+            <w:r>
+              <w:t>Worked closely with University Recruiting to o</w:t>
+            </w:r>
+            <w:r>
+              <w:t>rganiz</w:t>
+            </w:r>
+            <w:r>
+              <w:t>e</w:t>
+            </w:r>
+            <w:r>
+              <w:t xml:space="preserve"> dozens of events for ~30 interns every summer</w:t>
+            </w:r>
+            <w:r>
+              <w:t xml:space="preserve">, </w:t>
+            </w:r>
+            <w:r>
+              <w:t>maximizing their experience with Microsoft and Seattle</w:t>
+            </w:r>
+            <w:r>
+              <w:t>.</w:t>
             </w:r>
           </w:p>
           <w:p>
@@ -447,35 +503,7 @@
               <w:contextualSpacing/>
             </w:pPr>
             <w:r>
-              <w:t>Orchestrates testing with an offsite vendor team to increase testing capacity and throughput.</w:t>
-            </w:r>
-          </w:p>
-          <w:p>
-            <w:pPr>
-              <w:numPr>
-                <w:ilvl w:val="0"/>
-                <w:numId w:val="18"/>
-              </w:numPr>
-              <w:spacing w:after="0" w:line="240" w:lineRule="auto"/>
-              <w:ind w:right="180"/>
-              <w:contextualSpacing/>
-            </w:pPr>
-            <w:r>
-              <w:t>Filed several patent applications for new applications and new technologies.</w:t>
-            </w:r>
-          </w:p>
-          <w:p>
-            <w:pPr>
-              <w:numPr>
-                <w:ilvl w:val="0"/>
-                <w:numId w:val="18"/>
-              </w:numPr>
-              <w:spacing w:after="0" w:line="240" w:lineRule="auto"/>
-              <w:ind w:right="180"/>
-              <w:contextualSpacing/>
-            </w:pPr>
-            <w:r>
-              <w:t>Head Recruiter for recruiting trips to several Midwest Universities (September 2014 – Present)</w:t>
+              <w:t>Drones Garage Chapter Lead (December 2016 – Present)</w:t>
             </w:r>
           </w:p>
           <w:p>
@@ -489,7 +517,7 @@
               <w:contextualSpacing/>
             </w:pPr>
             <w:r>
-              <w:t>Attending career fairs, sorting resumes, conducting interviews, etc.</w:t>
+              <w:t>Organized a month-long series of talks, projects, and races for Drone Month March 2017.</w:t>
             </w:r>
           </w:p>
           <w:p>
@@ -503,7 +531,13 @@
               <w:contextualSpacing/>
             </w:pPr>
             <w:r>
-              <w:t>Working with campus faculty/staff/leadership to improve Microsoft’s relationship.</w:t>
+              <w:t xml:space="preserve">Presents and conducts interviews for </w:t>
+            </w:r>
+            <w:r>
+              <w:t>our Channel 9 Show</w:t>
+            </w:r>
+            <w:r>
+              <w:t xml:space="preserve"> on photography, racing, building, and programming of drones.</w:t>
             </w:r>
           </w:p>
           <w:p>
@@ -517,218 +551,13 @@
               <w:contextualSpacing/>
             </w:pPr>
             <w:r>
-              <w:t>Guest speaking and teaching select CS classes.</w:t>
-            </w:r>
-          </w:p>
-          <w:p>
-            <w:pPr>
-              <w:numPr>
-                <w:ilvl w:val="0"/>
-                <w:numId w:val="18"/>
-              </w:numPr>
-              <w:spacing w:after="0" w:line="240" w:lineRule="auto"/>
-              <w:ind w:right="180"/>
-              <w:contextualSpacing/>
-            </w:pPr>
-            <w:r>
-              <w:t>Intern Social Club Leader (April 2014 – Present)</w:t>
-            </w:r>
-          </w:p>
-          <w:p>
-            <w:pPr>
-              <w:numPr>
-                <w:ilvl w:val="1"/>
-                <w:numId w:val="18"/>
-              </w:numPr>
-              <w:spacing w:after="0" w:line="240" w:lineRule="auto"/>
-              <w:ind w:right="180"/>
-              <w:contextualSpacing/>
-            </w:pPr>
-            <w:r>
-              <w:t xml:space="preserve">Responsible for organizing dozens of </w:t>
-            </w:r>
-            <w:r>
-              <w:t xml:space="preserve">intern </w:t>
-            </w:r>
-            <w:r>
-              <w:t>events for ~30 interns every summer</w:t>
-            </w:r>
-            <w:r>
-              <w:t>, ensuring they enjoy their summer and experience all Seattle has to offer.</w:t>
-            </w:r>
-          </w:p>
-          <w:p>
-            <w:pPr>
-              <w:numPr>
-                <w:ilvl w:val="0"/>
-                <w:numId w:val="18"/>
-              </w:numPr>
-              <w:spacing w:after="0" w:line="240" w:lineRule="auto"/>
-              <w:ind w:right="180"/>
-              <w:contextualSpacing/>
-            </w:pPr>
-            <w:r>
-              <w:t>Drones Garage Chapter Lead (December 2016 – Present)</w:t>
-            </w:r>
-          </w:p>
-          <w:p>
-            <w:pPr>
-              <w:numPr>
-                <w:ilvl w:val="1"/>
-                <w:numId w:val="18"/>
-              </w:numPr>
-              <w:spacing w:after="0" w:line="240" w:lineRule="auto"/>
-              <w:ind w:right="180"/>
-              <w:contextualSpacing/>
-            </w:pPr>
-            <w:r>
-              <w:t>Organized a month-long series of talks, projects, and races for Drone Month March 2017.</w:t>
-            </w:r>
-          </w:p>
-          <w:p>
-            <w:pPr>
-              <w:numPr>
-                <w:ilvl w:val="1"/>
-                <w:numId w:val="18"/>
-              </w:numPr>
-              <w:spacing w:after="0" w:line="240" w:lineRule="auto"/>
-              <w:ind w:right="180"/>
-              <w:contextualSpacing/>
-            </w:pPr>
-            <w:r>
-              <w:t xml:space="preserve">Presents and conducts interviews for </w:t>
-            </w:r>
-            <w:r>
-              <w:t>our Channel 9 Show</w:t>
-            </w:r>
-            <w:r>
-              <w:t xml:space="preserve"> on photography, racing, building, and programming of drones.</w:t>
-            </w:r>
-          </w:p>
-          <w:p>
-            <w:pPr>
-              <w:numPr>
-                <w:ilvl w:val="1"/>
-                <w:numId w:val="18"/>
-              </w:numPr>
-              <w:spacing w:after="0" w:line="240" w:lineRule="auto"/>
-              <w:ind w:right="180"/>
-              <w:contextualSpacing/>
-            </w:pPr>
-            <w:r>
-              <w:t>Organized several company/community-wide race events for variety of drone classes.</w:t>
-            </w:r>
-          </w:p>
-          <w:p>
-            <w:pPr>
-              <w:numPr>
-                <w:ilvl w:val="1"/>
-                <w:numId w:val="18"/>
-              </w:numPr>
-              <w:spacing w:after="0" w:line="240" w:lineRule="auto"/>
-              <w:ind w:right="180"/>
-              <w:contextualSpacing/>
-            </w:pPr>
-            <w:r>
-              <w:t>Designed and created a new low-cost drone tracking technology to deliver a custom solution to a Drones Garage customer (and later, the community at large).</w:t>
-            </w:r>
-          </w:p>
-          <w:p>
-            <w:pPr>
-              <w:numPr>
-                <w:ilvl w:val="0"/>
-                <w:numId w:val="18"/>
-              </w:numPr>
-              <w:spacing w:after="0" w:line="240" w:lineRule="auto"/>
-              <w:ind w:right="180"/>
-              <w:contextualSpacing/>
-            </w:pPr>
-            <w:r>
-              <w:t>2014 Hackathon project recognized and developed into full CRM product feature.</w:t>
-            </w:r>
-          </w:p>
-          <w:p>
-            <w:pPr>
-              <w:numPr>
-                <w:ilvl w:val="0"/>
-                <w:numId w:val="18"/>
-              </w:numPr>
-              <w:spacing w:after="0" w:line="240" w:lineRule="auto"/>
-              <w:ind w:right="180"/>
-              <w:contextualSpacing/>
-            </w:pPr>
-            <w:r>
-              <w:t>2016 Hackathon project (AR) recognized by Senior Leadership and demoed to U.S. DoD.</w:t>
-            </w:r>
-          </w:p>
-          <w:p>
-            <w:pPr>
-              <w:spacing w:after="0" w:line="240" w:lineRule="auto"/>
-              <w:ind w:right="180"/>
-              <w:contextualSpacing/>
-            </w:pPr>
-          </w:p>
-        </w:tc>
-      </w:tr>
-      <w:tr>
-        <w:tc>
-          <w:tcPr>
-            <w:tcW w:w="6835" w:type="dxa"/>
-            <w:shd w:val="clear" w:color="auto" w:fill="auto"/>
-          </w:tcPr>
-          <w:p>
-            <w:pPr>
-              <w:spacing w:after="0" w:line="240" w:lineRule="auto"/>
-              <w:ind w:right="180"/>
-              <w:contextualSpacing/>
-              <w:rPr>
-                <w:rStyle w:val="IntenseEmphasis"/>
-              </w:rPr>
-            </w:pPr>
-            <w:r>
-              <w:rPr>
-                <w:rStyle w:val="IntenseEmphasis"/>
-              </w:rPr>
-              <w:t>Conscious Crew (USC Events)</w:t>
-            </w:r>
-          </w:p>
-          <w:p>
-            <w:pPr>
-              <w:spacing w:after="0" w:line="240" w:lineRule="auto"/>
-              <w:ind w:left="510" w:right="180"/>
-              <w:contextualSpacing/>
-            </w:pPr>
-            <w:r>
-              <w:rPr>
-                <w:b/>
-              </w:rPr>
-              <w:t>Volunteer First Responder and Stage Lead</w:t>
-            </w:r>
-          </w:p>
-        </w:tc>
-        <w:tc>
-          <w:tcPr>
-            <w:tcW w:w="3960" w:type="dxa"/>
-            <w:shd w:val="clear" w:color="auto" w:fill="auto"/>
-          </w:tcPr>
-          <w:p>
-            <w:pPr>
-              <w:spacing w:after="0" w:line="240" w:lineRule="auto"/>
-              <w:ind w:right="180"/>
-              <w:contextualSpacing/>
-            </w:pPr>
-            <w:r>
-              <w:t>Seattle, WA</w:t>
-            </w:r>
-          </w:p>
-          <w:p>
-            <w:pPr>
-              <w:spacing w:after="0" w:line="240" w:lineRule="auto"/>
-              <w:ind w:right="180"/>
-              <w:contextualSpacing/>
-            </w:pPr>
-            <w:r>
-              <w:t>October 2016 - Present</w:t>
+              <w:t xml:space="preserve">Designed and </w:t>
+            </w:r>
+            <w:r>
+              <w:t>demonstrated</w:t>
+            </w:r>
+            <w:r>
+              <w:t xml:space="preserve"> a new low-cost drone tracking technology to deliver a custom solution to a Drones Garage customer (and later, the community at large).</w:t>
             </w:r>
           </w:p>
         </w:tc>
@@ -742,146 +571,16 @@
           </w:tcPr>
           <w:p>
             <w:pPr>
-              <w:pStyle w:val="ListParagraph"/>
-              <w:numPr>
-                <w:ilvl w:val="0"/>
-                <w:numId w:val="25"/>
-              </w:numPr>
-              <w:spacing w:after="0" w:line="240" w:lineRule="auto"/>
-              <w:ind w:right="180"/>
-            </w:pPr>
-            <w:r>
-              <w:t>Harm reduction non-profit which promotes health and safety in the dance music community.</w:t>
-            </w:r>
-          </w:p>
-          <w:p>
-            <w:pPr>
-              <w:pStyle w:val="ListParagraph"/>
-              <w:numPr>
-                <w:ilvl w:val="0"/>
-                <w:numId w:val="25"/>
-              </w:numPr>
-              <w:spacing w:after="0" w:line="240" w:lineRule="auto"/>
-              <w:ind w:right="180"/>
-            </w:pPr>
-            <w:r>
-              <w:t xml:space="preserve">First responder to medical/psychological emergencies at </w:t>
-            </w:r>
-            <w:r>
-              <w:t xml:space="preserve">dozens of </w:t>
-            </w:r>
-            <w:r>
-              <w:t>large, high-risk concerts and festivals.</w:t>
-            </w:r>
-          </w:p>
-          <w:p>
-            <w:pPr>
-              <w:pStyle w:val="ListParagraph"/>
-              <w:numPr>
-                <w:ilvl w:val="0"/>
-                <w:numId w:val="25"/>
-              </w:numPr>
-              <w:spacing w:after="0" w:line="240" w:lineRule="auto"/>
-              <w:ind w:right="180"/>
-            </w:pPr>
-            <w:r>
-              <w:t xml:space="preserve">As a lead, personally responsible for coordinating </w:t>
-            </w:r>
-            <w:r>
-              <w:t xml:space="preserve">the </w:t>
-            </w:r>
-            <w:r>
-              <w:t xml:space="preserve">efforts </w:t>
-            </w:r>
-            <w:r>
-              <w:t xml:space="preserve">of dozens of volunteers </w:t>
-            </w:r>
-            <w:r>
-              <w:t xml:space="preserve">to ensure the safety of 10’s </w:t>
-            </w:r>
-            <w:r>
-              <w:t>of thousands of event attendees</w:t>
-            </w:r>
-            <w:r>
-              <w:t>.</w:t>
-            </w:r>
-          </w:p>
-          <w:p>
-            <w:pPr>
-              <w:spacing w:after="0" w:line="240" w:lineRule="auto"/>
-              <w:ind w:right="180"/>
-            </w:pPr>
-          </w:p>
-        </w:tc>
-      </w:tr>
-      <w:tr>
-        <w:tc>
-          <w:tcPr>
-            <w:tcW w:w="6835" w:type="dxa"/>
-            <w:shd w:val="clear" w:color="auto" w:fill="auto"/>
-          </w:tcPr>
-          <w:p>
-            <w:pPr>
-              <w:spacing w:after="0" w:line="240" w:lineRule="auto"/>
-              <w:ind w:right="180"/>
-              <w:contextualSpacing/>
-              <w:rPr>
-                <w:rStyle w:val="IntenseEmphasis"/>
-              </w:rPr>
-            </w:pPr>
-            <w:r>
-              <w:rPr>
-                <w:rStyle w:val="IntenseEmphasis"/>
-              </w:rPr>
-              <w:t>Technology Education and Literacy in Schools (TEALS)</w:t>
-            </w:r>
-          </w:p>
-          <w:p>
-            <w:pPr>
-              <w:spacing w:after="0" w:line="240" w:lineRule="auto"/>
-              <w:ind w:left="480" w:right="180"/>
+              <w:spacing w:after="0" w:line="240" w:lineRule="auto"/>
+              <w:ind w:left="340" w:right="180"/>
               <w:contextualSpacing/>
             </w:pPr>
             <w:r>
               <w:rPr>
                 <w:b/>
+                <w:bCs/>
               </w:rPr>
-              <w:t>Volunteer Teach</w:t>
-            </w:r>
-            <w:r>
-              <w:rPr>
-                <w:b/>
-              </w:rPr>
-              <w:t>er</w:t>
-            </w:r>
-          </w:p>
-        </w:tc>
-        <w:tc>
-          <w:tcPr>
-            <w:tcW w:w="3960" w:type="dxa"/>
-            <w:shd w:val="clear" w:color="auto" w:fill="auto"/>
-          </w:tcPr>
-          <w:p>
-            <w:pPr>
-              <w:spacing w:after="0" w:line="240" w:lineRule="auto"/>
-              <w:ind w:right="180"/>
-              <w:contextualSpacing/>
-            </w:pPr>
-            <w:r>
-              <w:t>Issaquah, WA</w:t>
-            </w:r>
-          </w:p>
-          <w:p>
-            <w:pPr>
-              <w:spacing w:after="0" w:line="240" w:lineRule="auto"/>
-              <w:ind w:right="180"/>
-              <w:contextualSpacing/>
-            </w:pPr>
-            <w:r>
-              <w:t>September 2016 – May 2017</w:t>
-            </w:r>
-            <w:r>
-              <w:t xml:space="preserve"> (1 year)</w:t>
+              <w:t>Software Engineer</w:t>
             </w:r>
           </w:p>
         </w:tc>
@@ -895,108 +594,166 @@
           </w:tcPr>
           <w:p>
             <w:pPr>
-              <w:pStyle w:val="ListParagraph"/>
               <w:numPr>
                 <w:ilvl w:val="0"/>
-                <w:numId w:val="20"/>
+                <w:numId w:val="18"/>
               </w:numPr>
               <w:spacing w:after="0" w:line="240" w:lineRule="auto"/>
               <w:ind w:right="180"/>
-            </w:pPr>
-            <w:r>
-              <w:t>Teaching high school students AP Computer Science 3 days/week before heading to work</w:t>
-            </w:r>
-          </w:p>
-          <w:p>
-            <w:pPr>
-              <w:pStyle w:val="ListParagraph"/>
+              <w:contextualSpacing/>
+            </w:pPr>
+            <w:r>
+              <w:t xml:space="preserve">Organized </w:t>
+            </w:r>
+            <w:r>
+              <w:t>testing with an offsite vendor team to increase testing capacity and throughput.</w:t>
+            </w:r>
+          </w:p>
+          <w:p>
+            <w:pPr>
               <w:numPr>
                 <w:ilvl w:val="0"/>
-                <w:numId w:val="20"/>
+                <w:numId w:val="18"/>
               </w:numPr>
               <w:spacing w:after="0" w:line="240" w:lineRule="auto"/>
               <w:ind w:right="180"/>
-            </w:pPr>
-            <w:r>
-              <w:t>Developing curriculum (Java), tests, quizzes, homework, labs, grading, projects, etc.</w:t>
-            </w:r>
-          </w:p>
-          <w:p>
-            <w:pPr>
-              <w:pStyle w:val="ListParagraph"/>
+              <w:contextualSpacing/>
+            </w:pPr>
+            <w:r>
+              <w:t>Designed, planned, and managed critical migration of massive test case database. (1</w:t>
+            </w:r>
+            <w:r>
+              <w:rPr>
+                <w:vertAlign w:val="superscript"/>
+              </w:rPr>
+              <w:t>st</w:t>
+            </w:r>
+            <w:r>
+              <w:t xml:space="preserve"> of its kind)</w:t>
+            </w:r>
+          </w:p>
+          <w:p>
+            <w:pPr>
               <w:numPr>
                 <w:ilvl w:val="0"/>
-                <w:numId w:val="20"/>
+                <w:numId w:val="18"/>
               </w:numPr>
               <w:spacing w:after="0" w:line="240" w:lineRule="auto"/>
               <w:ind w:right="180"/>
-            </w:pPr>
-            <w:r>
-              <w:t xml:space="preserve">Conceived, </w:t>
-            </w:r>
-            <w:r>
-              <w:t>documented</w:t>
-            </w:r>
-            <w:r>
-              <w:t>, and executed</w:t>
-            </w:r>
-            <w:r>
-              <w:t xml:space="preserve"> a new post-exam project for TEALS: students create</w:t>
-            </w:r>
-            <w:r>
-              <w:t>d</w:t>
-            </w:r>
-            <w:r>
-              <w:t xml:space="preserve"> an Android app to control a Drone</w:t>
-            </w:r>
-            <w:r>
-              <w:t>, plot a mission course, frame a video, and record</w:t>
-            </w:r>
-            <w:r>
-              <w:t>.</w:t>
-            </w:r>
-          </w:p>
-          <w:p>
-            <w:pPr>
-              <w:pStyle w:val="ListParagraph"/>
+              <w:contextualSpacing/>
+            </w:pPr>
+            <w:r>
+              <w:t>Designed and maintained several environment configurations needed to test different customer scenarios.</w:t>
+            </w:r>
+          </w:p>
+          <w:p>
+            <w:pPr>
               <w:numPr>
                 <w:ilvl w:val="0"/>
-                <w:numId w:val="20"/>
+                <w:numId w:val="18"/>
               </w:numPr>
               <w:spacing w:after="0" w:line="240" w:lineRule="auto"/>
               <w:ind w:right="180"/>
-            </w:pPr>
-            <w:r>
-              <w:t>95% of students passed exam and receive</w:t>
-            </w:r>
-            <w:r>
-              <w:t>d college credit; 50% of students got highest grade possible.</w:t>
-            </w:r>
-          </w:p>
-          <w:p>
-            <w:pPr>
-              <w:spacing w:after="0" w:line="240" w:lineRule="auto"/>
-              <w:ind w:right="180"/>
+              <w:contextualSpacing/>
+            </w:pPr>
+            <w:r>
+              <w:t>Filed several patent applications for new applications and new technologies.</w:t>
+            </w:r>
+          </w:p>
+          <w:p>
+            <w:pPr>
+              <w:numPr>
+                <w:ilvl w:val="0"/>
+                <w:numId w:val="18"/>
+              </w:numPr>
+              <w:spacing w:after="0" w:line="240" w:lineRule="auto"/>
+              <w:ind w:right="180"/>
+              <w:contextualSpacing/>
+            </w:pPr>
+            <w:r>
+              <w:t xml:space="preserve">Head Recruiter for recruiting trips to several Midwest Universities (September 2014 – </w:t>
+            </w:r>
+            <w:r>
+              <w:t>September</w:t>
+            </w:r>
+            <w:r>
+              <w:t xml:space="preserve"> </w:t>
+            </w:r>
+            <w:r>
+              <w:t>2016</w:t>
+            </w:r>
+            <w:r>
+              <w:t>)</w:t>
+            </w:r>
+          </w:p>
+          <w:p>
+            <w:pPr>
+              <w:numPr>
+                <w:ilvl w:val="1"/>
+                <w:numId w:val="18"/>
+              </w:numPr>
+              <w:spacing w:after="0" w:line="240" w:lineRule="auto"/>
+              <w:ind w:right="180"/>
+              <w:contextualSpacing/>
+            </w:pPr>
+            <w:r>
+              <w:t>Attending career fairs, sorting resu</w:t>
+            </w:r>
+            <w:r>
+              <w:t>mes, conducting interviews, guest speaking/teaching classes.</w:t>
+            </w:r>
+          </w:p>
+          <w:p>
+            <w:pPr>
+              <w:numPr>
+                <w:ilvl w:val="1"/>
+                <w:numId w:val="18"/>
+              </w:numPr>
+              <w:spacing w:after="0" w:line="240" w:lineRule="auto"/>
+              <w:ind w:right="180"/>
+              <w:contextualSpacing/>
+            </w:pPr>
+            <w:r>
+              <w:t>Working with campus faculty/staff/leadership to improve Microsoft’s relationship.</w:t>
+            </w:r>
+          </w:p>
+          <w:p>
+            <w:pPr>
+              <w:numPr>
+                <w:ilvl w:val="0"/>
+                <w:numId w:val="18"/>
+              </w:numPr>
+              <w:spacing w:after="0" w:line="240" w:lineRule="auto"/>
+              <w:ind w:right="180"/>
+              <w:contextualSpacing/>
+            </w:pPr>
+            <w:r>
+              <w:t>2014 Hackathon project recognized and developed into full CRM product feature.</w:t>
+            </w:r>
+          </w:p>
+          <w:p>
+            <w:pPr>
+              <w:numPr>
+                <w:ilvl w:val="0"/>
+                <w:numId w:val="18"/>
+              </w:numPr>
+              <w:spacing w:after="0" w:line="240" w:lineRule="auto"/>
+              <w:ind w:right="180"/>
+              <w:contextualSpacing/>
+            </w:pPr>
+            <w:r>
+              <w:t>2016 Hackathon project (AR) recognized by Senior Leadership and demoed to U.S. DoD.</w:t>
+            </w:r>
+          </w:p>
+          <w:p>
+            <w:pPr>
+              <w:spacing w:after="0" w:line="240" w:lineRule="auto"/>
+              <w:ind w:right="180"/>
+              <w:contextualSpacing/>
             </w:pPr>
           </w:p>
         </w:tc>
       </w:tr>
-    </w:tbl>
-    <w:p>
-      <w:r>
-        <w:br w:type="page"/>
-      </w:r>
-    </w:p>
-    <w:tbl>
-      <w:tblPr>
-        <w:tblW w:w="10795" w:type="dxa"/>
-        <w:tblLayout w:type="fixed"/>
-        <w:tblLook w:val="04A0" w:firstRow="1" w:lastRow="0" w:firstColumn="1" w:lastColumn="0" w:noHBand="0" w:noVBand="1"/>
-      </w:tblPr>
-      <w:tblGrid>
-        <w:gridCol w:w="6835"/>
-        <w:gridCol w:w="3960"/>
-      </w:tblGrid>
       <w:tr>
         <w:tc>
           <w:tcPr>
@@ -1016,30 +773,20 @@
               <w:rPr>
                 <w:rStyle w:val="IntenseEmphasis"/>
               </w:rPr>
-              <w:lastRenderedPageBreak/>
-              <w:t>National Information Solutions Cooperative (NISC)</w:t>
-            </w:r>
-          </w:p>
-          <w:p>
-            <w:pPr>
-              <w:spacing w:after="0" w:line="240" w:lineRule="auto"/>
-              <w:ind w:left="360" w:right="180"/>
+              <w:t>Conscious Crew (USC Events)</w:t>
+            </w:r>
+          </w:p>
+          <w:p>
+            <w:pPr>
+              <w:spacing w:after="0" w:line="240" w:lineRule="auto"/>
+              <w:ind w:left="510" w:right="180"/>
               <w:contextualSpacing/>
+            </w:pPr>
+            <w:r>
               <w:rPr>
                 <w:b/>
               </w:rPr>
-            </w:pPr>
-            <w:r>
-              <w:rPr>
-                <w:b/>
-              </w:rPr>
-              <w:t>Programming Intern</w:t>
-            </w:r>
-            <w:r>
-              <w:rPr>
-                <w:b/>
-              </w:rPr>
-              <w:t xml:space="preserve"> / Part Time Developer</w:t>
+              <w:t>Volunteer First Responder and Stage Lead</w:t>
             </w:r>
           </w:p>
         </w:tc>
@@ -1055,16 +802,17 @@
               <w:contextualSpacing/>
             </w:pPr>
             <w:r>
-              <w:t>Lake St. Louis, MO</w:t>
-            </w:r>
-          </w:p>
-          <w:p>
-            <w:pPr>
-              <w:spacing w:after="0" w:line="240" w:lineRule="auto"/>
-              <w:ind w:right="180"/>
-            </w:pPr>
-            <w:r>
-              <w:t>May 2011 – December 2012 (1.5 years)</w:t>
+              <w:t>Seattle, WA</w:t>
+            </w:r>
+          </w:p>
+          <w:p>
+            <w:pPr>
+              <w:spacing w:after="0" w:line="240" w:lineRule="auto"/>
+              <w:ind w:right="180"/>
+              <w:contextualSpacing/>
+            </w:pPr>
+            <w:r>
+              <w:t>October 2016 - Present</w:t>
             </w:r>
           </w:p>
         </w:tc>
@@ -1078,67 +826,68 @@
           </w:tcPr>
           <w:p>
             <w:pPr>
+              <w:pStyle w:val="ListParagraph"/>
               <w:numPr>
                 <w:ilvl w:val="0"/>
-                <w:numId w:val="14"/>
+                <w:numId w:val="25"/>
               </w:numPr>
               <w:spacing w:after="0" w:line="240" w:lineRule="auto"/>
               <w:ind w:right="180"/>
             </w:pPr>
             <w:r>
-              <w:t>Created a dashboard (using Java/GWT) for electric company customers which predicted future electric load based on research models and previous usage data.  Other relevant factors like current and upcoming weather patterns were also included and bubbled up to help electric companies predict and anticipate future electrical grid load.</w:t>
-            </w:r>
-          </w:p>
-          <w:p>
-            <w:pPr>
+              <w:t>Harm reduction non-profit which promotes health and safety in the dance music community</w:t>
+            </w:r>
+          </w:p>
+          <w:p>
+            <w:pPr>
+              <w:pStyle w:val="ListParagraph"/>
               <w:numPr>
                 <w:ilvl w:val="0"/>
-                <w:numId w:val="14"/>
+                <w:numId w:val="25"/>
               </w:numPr>
               <w:spacing w:after="0" w:line="240" w:lineRule="auto"/>
               <w:ind w:right="180"/>
             </w:pPr>
             <w:r>
-              <w:t>The Smart meter data utilized was retrieved from Cassandra cluster and bucketed by Hadoop.</w:t>
-            </w:r>
-          </w:p>
-          <w:p>
-            <w:pPr>
+              <w:t xml:space="preserve">First responder to medical/psychological emergencies at </w:t>
+            </w:r>
+            <w:r>
+              <w:t xml:space="preserve">dozens of </w:t>
+            </w:r>
+            <w:r>
+              <w:t>large, high-risk concerts and festivals.</w:t>
+            </w:r>
+          </w:p>
+          <w:p>
+            <w:pPr>
+              <w:pStyle w:val="ListParagraph"/>
               <w:numPr>
                 <w:ilvl w:val="0"/>
-                <w:numId w:val="14"/>
+                <w:numId w:val="25"/>
               </w:numPr>
               <w:spacing w:after="0" w:line="240" w:lineRule="auto"/>
               <w:ind w:right="180"/>
             </w:pPr>
             <w:r>
-              <w:t>Worked on internal tooling around cloud clusters, using Ganglia to monitor cluster statistics.</w:t>
-            </w:r>
-          </w:p>
-          <w:p>
-            <w:pPr>
-              <w:numPr>
-                <w:ilvl w:val="0"/>
-                <w:numId w:val="14"/>
-              </w:numPr>
-              <w:spacing w:after="0" w:line="240" w:lineRule="auto"/>
-              <w:ind w:right="180"/>
-            </w:pPr>
-            <w:r>
-              <w:t>Mentored several new interns, helping them take their own projects from start to finish.</w:t>
-            </w:r>
-          </w:p>
-          <w:p>
-            <w:pPr>
-              <w:numPr>
-                <w:ilvl w:val="0"/>
-                <w:numId w:val="14"/>
-              </w:numPr>
-              <w:spacing w:after="0" w:line="240" w:lineRule="auto"/>
-              <w:ind w:right="180"/>
-            </w:pPr>
-            <w:r>
-              <w:t>Took 3-4 projects from concept to reality; presented final products to company heads.</w:t>
+              <w:t xml:space="preserve">As a lead, personally responsible for coordinating </w:t>
+            </w:r>
+            <w:r>
+              <w:t xml:space="preserve">the </w:t>
+            </w:r>
+            <w:r>
+              <w:t xml:space="preserve">efforts </w:t>
+            </w:r>
+            <w:r>
+              <w:t xml:space="preserve">of dozens of volunteers </w:t>
+            </w:r>
+            <w:r>
+              <w:t xml:space="preserve">to ensure the safety of 10’s </w:t>
+            </w:r>
+            <w:r>
+              <w:t>of thousands of event attendees</w:t>
+            </w:r>
+            <w:r>
+              <w:t>.</w:t>
             </w:r>
           </w:p>
           <w:p>
@@ -1168,20 +917,26 @@
               <w:rPr>
                 <w:rStyle w:val="IntenseEmphasis"/>
               </w:rPr>
-              <w:t>Product Innovation and Engineering, L.L.C.</w:t>
-            </w:r>
-          </w:p>
-          <w:p>
-            <w:pPr>
-              <w:spacing w:after="0" w:line="240" w:lineRule="auto"/>
-              <w:ind w:right="180"/>
+              <w:t>Technology Education and Literacy in Schools (TEALS)</w:t>
+            </w:r>
+          </w:p>
+          <w:p>
+            <w:pPr>
+              <w:spacing w:after="0" w:line="240" w:lineRule="auto"/>
+              <w:ind w:left="480" w:right="180"/>
               <w:contextualSpacing/>
             </w:pPr>
             <w:r>
               <w:rPr>
                 <w:b/>
               </w:rPr>
-              <w:t>Undergraduate Research Assistant</w:t>
+              <w:t>Volunteer Teach</w:t>
+            </w:r>
+            <w:r>
+              <w:rPr>
+                <w:b/>
+              </w:rPr>
+              <w:t>er</w:t>
             </w:r>
           </w:p>
         </w:tc>
@@ -1197,7 +952,7 @@
               <w:contextualSpacing/>
             </w:pPr>
             <w:r>
-              <w:t>Rolla, MO</w:t>
+              <w:t>Issaquah, WA</w:t>
             </w:r>
           </w:p>
           <w:p>
@@ -1207,7 +962,10 @@
               <w:contextualSpacing/>
             </w:pPr>
             <w:r>
-              <w:t>October 2010 – May 2011 (6 months)</w:t>
+              <w:t>September 2016 – May 2017</w:t>
+            </w:r>
+            <w:r>
+              <w:t xml:space="preserve"> (1 year)</w:t>
             </w:r>
           </w:p>
         </w:tc>
@@ -1221,34 +979,82 @@
           </w:tcPr>
           <w:p>
             <w:pPr>
+              <w:pStyle w:val="ListParagraph"/>
               <w:numPr>
                 <w:ilvl w:val="0"/>
-                <w:numId w:val="17"/>
+                <w:numId w:val="20"/>
               </w:numPr>
               <w:spacing w:after="0" w:line="240" w:lineRule="auto"/>
               <w:ind w:right="180"/>
             </w:pPr>
             <w:r>
-              <w:t>Developed an industry-grade program that analyzes a 3D model, slices it into layers, and then guides (</w:t>
-            </w:r>
-            <w:r>
-              <w:t>G-code</w:t>
-            </w:r>
-            <w:r>
-              <w:t>) laser deposition of a powered metal.  The laser is mounted to a 6-axis robotic manufacturing arm repurposed from a car manufacturing assembly line.</w:t>
-            </w:r>
-          </w:p>
-          <w:p>
-            <w:pPr>
+              <w:t>Teaching high school students AP Computer Science 3 days/week before heading to work</w:t>
+            </w:r>
+          </w:p>
+          <w:p>
+            <w:pPr>
+              <w:pStyle w:val="ListParagraph"/>
               <w:numPr>
                 <w:ilvl w:val="0"/>
-                <w:numId w:val="17"/>
+                <w:numId w:val="20"/>
               </w:numPr>
               <w:spacing w:after="0" w:line="240" w:lineRule="auto"/>
               <w:ind w:right="180"/>
             </w:pPr>
             <w:r>
-              <w:t>Primary contact with an external consulting group we hired to develop several algorithms.</w:t>
+              <w:t>Developing curriculum (Java), tests, quizzes, homework, labs, grading, projects, etc.</w:t>
+            </w:r>
+          </w:p>
+          <w:p>
+            <w:pPr>
+              <w:pStyle w:val="ListParagraph"/>
+              <w:numPr>
+                <w:ilvl w:val="0"/>
+                <w:numId w:val="20"/>
+              </w:numPr>
+              <w:spacing w:after="0" w:line="240" w:lineRule="auto"/>
+              <w:ind w:right="180"/>
+            </w:pPr>
+            <w:r>
+              <w:t xml:space="preserve">Conceived, </w:t>
+            </w:r>
+            <w:r>
+              <w:t>documented</w:t>
+            </w:r>
+            <w:r>
+              <w:t>, and executed</w:t>
+            </w:r>
+            <w:r>
+              <w:t xml:space="preserve"> a new post-exam project for TEALS: students create</w:t>
+            </w:r>
+            <w:r>
+              <w:t>d</w:t>
+            </w:r>
+            <w:r>
+              <w:t xml:space="preserve"> an Android app to control a Drone</w:t>
+            </w:r>
+            <w:r>
+              <w:t>, plot a mission course, frame a video, and record</w:t>
+            </w:r>
+            <w:r>
+              <w:t>.</w:t>
+            </w:r>
+          </w:p>
+          <w:p>
+            <w:pPr>
+              <w:pStyle w:val="ListParagraph"/>
+              <w:numPr>
+                <w:ilvl w:val="0"/>
+                <w:numId w:val="20"/>
+              </w:numPr>
+              <w:spacing w:after="0" w:line="240" w:lineRule="auto"/>
+              <w:ind w:right="180"/>
+            </w:pPr>
+            <w:r>
+              <w:t>95% of students passed exam and receive</w:t>
+            </w:r>
+            <w:r>
+              <w:t>d college credit; 50% of students got highest grade possible.</w:t>
             </w:r>
           </w:p>
           <w:p>
@@ -1278,7 +1084,8 @@
               <w:rPr>
                 <w:rStyle w:val="IntenseEmphasis"/>
               </w:rPr>
-              <w:t>ACM SIG-Game</w:t>
+              <w:lastRenderedPageBreak/>
+              <w:t>National Information Solutions Cooperative (NISC)</w:t>
             </w:r>
           </w:p>
           <w:p>
@@ -1294,7 +1101,13 @@
               <w:rPr>
                 <w:b/>
               </w:rPr>
-              <w:t>Competitor / Volunteer Developer</w:t>
+              <w:t>Programming Intern</w:t>
+            </w:r>
+            <w:r>
+              <w:rPr>
+                <w:b/>
+              </w:rPr>
+              <w:t xml:space="preserve"> / Part Time Developer</w:t>
             </w:r>
           </w:p>
         </w:tc>
@@ -1310,16 +1123,16 @@
               <w:contextualSpacing/>
             </w:pPr>
             <w:r>
-              <w:t>Rolla, MO</w:t>
-            </w:r>
-          </w:p>
-          <w:p>
-            <w:pPr>
-              <w:spacing w:after="0" w:line="240" w:lineRule="auto"/>
-              <w:ind w:right="180"/>
-            </w:pPr>
-            <w:r>
-              <w:t>August 2010 – May 2013 (3 years)</w:t>
+              <w:t>Lake St. Louis, MO</w:t>
+            </w:r>
+          </w:p>
+          <w:p>
+            <w:pPr>
+              <w:spacing w:after="0" w:line="240" w:lineRule="auto"/>
+              <w:ind w:right="180"/>
+            </w:pPr>
+            <w:r>
+              <w:t>May 2011 – December 2012 (1.5 years)</w:t>
             </w:r>
           </w:p>
         </w:tc>
@@ -1335,16 +1148,262 @@
             <w:pPr>
               <w:numPr>
                 <w:ilvl w:val="0"/>
-                <w:numId w:val="10"/>
+                <w:numId w:val="14"/>
               </w:numPr>
               <w:spacing w:after="0" w:line="240" w:lineRule="auto"/>
               <w:ind w:right="180"/>
+            </w:pPr>
+            <w:r>
+              <w:t>Created a dashboard (using Java/GWT) for electric company customers which predicted future electric load based on research models and previous usage data.  Other relevant factors like current and upcoming weather patterns were also included and bubbled up to help electric companies predict and anticipate future electrical grid load.</w:t>
+            </w:r>
+          </w:p>
+          <w:p>
+            <w:pPr>
+              <w:numPr>
+                <w:ilvl w:val="0"/>
+                <w:numId w:val="14"/>
+              </w:numPr>
+              <w:spacing w:after="0" w:line="240" w:lineRule="auto"/>
+              <w:ind w:right="180"/>
+            </w:pPr>
+            <w:r>
+              <w:t>The Smart meter data utilized was retrieved from Cassandra cluster and bucketed by Hadoop.</w:t>
+            </w:r>
+          </w:p>
+          <w:p>
+            <w:pPr>
+              <w:numPr>
+                <w:ilvl w:val="0"/>
+                <w:numId w:val="14"/>
+              </w:numPr>
+              <w:spacing w:after="0" w:line="240" w:lineRule="auto"/>
+              <w:ind w:right="180"/>
+            </w:pPr>
+            <w:r>
+              <w:t>Worked on internal tooling around cloud clusters, using Ganglia to monitor cluster statistics.</w:t>
+            </w:r>
+          </w:p>
+          <w:p>
+            <w:pPr>
+              <w:numPr>
+                <w:ilvl w:val="0"/>
+                <w:numId w:val="14"/>
+              </w:numPr>
+              <w:spacing w:after="0" w:line="240" w:lineRule="auto"/>
+              <w:ind w:right="180"/>
+            </w:pPr>
+            <w:r>
+              <w:t>Mentored several new interns, helping them take their own projects from start to finish.</w:t>
+            </w:r>
+          </w:p>
+          <w:p>
+            <w:pPr>
+              <w:numPr>
+                <w:ilvl w:val="0"/>
+                <w:numId w:val="14"/>
+              </w:numPr>
+              <w:spacing w:after="0" w:line="240" w:lineRule="auto"/>
+              <w:ind w:right="180"/>
+            </w:pPr>
+            <w:r>
+              <w:t>Took 3-4 projects from concept to reality; pr</w:t>
+            </w:r>
+            <w:bookmarkStart w:id="0" w:name="_GoBack"/>
+            <w:bookmarkEnd w:id="0"/>
+            <w:r>
+              <w:t>esented final products to company heads.</w:t>
+            </w:r>
+          </w:p>
+          <w:p>
+            <w:pPr>
+              <w:spacing w:after="0" w:line="240" w:lineRule="auto"/>
+              <w:ind w:right="180"/>
+            </w:pPr>
+          </w:p>
+        </w:tc>
+      </w:tr>
+      <w:tr>
+        <w:tc>
+          <w:tcPr>
+            <w:tcW w:w="6835" w:type="dxa"/>
+            <w:shd w:val="clear" w:color="auto" w:fill="auto"/>
+          </w:tcPr>
+          <w:p>
+            <w:pPr>
+              <w:spacing w:after="0" w:line="240" w:lineRule="auto"/>
+              <w:ind w:right="180"/>
               <w:contextualSpacing/>
-            </w:pPr>
-            <w:r>
-              <w:t>Worked on the development team to improve limited Java support by improving code generator.</w:t>
-            </w:r>
-          </w:p>
+              <w:rPr>
+                <w:rStyle w:val="IntenseEmphasis"/>
+              </w:rPr>
+            </w:pPr>
+            <w:r>
+              <w:rPr>
+                <w:rStyle w:val="IntenseEmphasis"/>
+              </w:rPr>
+              <w:t>Product Innovation and Engineering, L.L.C.</w:t>
+            </w:r>
+          </w:p>
+          <w:p>
+            <w:pPr>
+              <w:spacing w:after="0" w:line="240" w:lineRule="auto"/>
+              <w:ind w:right="180"/>
+              <w:contextualSpacing/>
+            </w:pPr>
+            <w:r>
+              <w:rPr>
+                <w:b/>
+              </w:rPr>
+              <w:t>Undergraduate Research Assistant</w:t>
+            </w:r>
+          </w:p>
+        </w:tc>
+        <w:tc>
+          <w:tcPr>
+            <w:tcW w:w="3960" w:type="dxa"/>
+            <w:shd w:val="clear" w:color="auto" w:fill="auto"/>
+          </w:tcPr>
+          <w:p>
+            <w:pPr>
+              <w:spacing w:after="0" w:line="240" w:lineRule="auto"/>
+              <w:ind w:right="180"/>
+              <w:contextualSpacing/>
+            </w:pPr>
+            <w:r>
+              <w:t>Rolla, MO</w:t>
+            </w:r>
+          </w:p>
+          <w:p>
+            <w:pPr>
+              <w:spacing w:after="0" w:line="240" w:lineRule="auto"/>
+              <w:ind w:right="180"/>
+              <w:contextualSpacing/>
+            </w:pPr>
+            <w:r>
+              <w:t>October 2010 – May 2011 (6 months)</w:t>
+            </w:r>
+          </w:p>
+        </w:tc>
+      </w:tr>
+      <w:tr>
+        <w:tc>
+          <w:tcPr>
+            <w:tcW w:w="10795" w:type="dxa"/>
+            <w:gridSpan w:val="2"/>
+            <w:shd w:val="clear" w:color="auto" w:fill="auto"/>
+          </w:tcPr>
+          <w:p>
+            <w:pPr>
+              <w:numPr>
+                <w:ilvl w:val="0"/>
+                <w:numId w:val="17"/>
+              </w:numPr>
+              <w:spacing w:after="0" w:line="240" w:lineRule="auto"/>
+              <w:ind w:right="180"/>
+            </w:pPr>
+            <w:r>
+              <w:t>Developed an industry-grade program that analyzes a 3D model, slices it into layers, and then guides (</w:t>
+            </w:r>
+            <w:r>
+              <w:t>G-code</w:t>
+            </w:r>
+            <w:r>
+              <w:t>) laser deposition of a powered metal.  The laser is mounted to a 6-axis robotic manufacturing arm repurposed from a car manufacturing assembly line.</w:t>
+            </w:r>
+          </w:p>
+          <w:p>
+            <w:pPr>
+              <w:numPr>
+                <w:ilvl w:val="0"/>
+                <w:numId w:val="17"/>
+              </w:numPr>
+              <w:spacing w:after="0" w:line="240" w:lineRule="auto"/>
+              <w:ind w:right="180"/>
+            </w:pPr>
+            <w:r>
+              <w:t>Primary contact with an external consulting group we hired to develop several algorithms.</w:t>
+            </w:r>
+          </w:p>
+          <w:p>
+            <w:pPr>
+              <w:spacing w:after="0" w:line="240" w:lineRule="auto"/>
+              <w:ind w:right="180"/>
+            </w:pPr>
+          </w:p>
+        </w:tc>
+      </w:tr>
+      <w:tr>
+        <w:tc>
+          <w:tcPr>
+            <w:tcW w:w="6835" w:type="dxa"/>
+            <w:shd w:val="clear" w:color="auto" w:fill="auto"/>
+          </w:tcPr>
+          <w:p>
+            <w:pPr>
+              <w:spacing w:after="0" w:line="240" w:lineRule="auto"/>
+              <w:ind w:right="180"/>
+              <w:contextualSpacing/>
+              <w:rPr>
+                <w:rStyle w:val="IntenseEmphasis"/>
+              </w:rPr>
+            </w:pPr>
+            <w:r>
+              <w:rPr>
+                <w:rStyle w:val="IntenseEmphasis"/>
+              </w:rPr>
+              <w:t>ACM SIG-Game</w:t>
+            </w:r>
+          </w:p>
+          <w:p>
+            <w:pPr>
+              <w:spacing w:after="0" w:line="240" w:lineRule="auto"/>
+              <w:ind w:left="360" w:right="180"/>
+              <w:contextualSpacing/>
+              <w:rPr>
+                <w:b/>
+              </w:rPr>
+            </w:pPr>
+            <w:r>
+              <w:rPr>
+                <w:b/>
+              </w:rPr>
+              <w:t>Competitor / Volunteer Developer</w:t>
+            </w:r>
+          </w:p>
+        </w:tc>
+        <w:tc>
+          <w:tcPr>
+            <w:tcW w:w="3960" w:type="dxa"/>
+            <w:shd w:val="clear" w:color="auto" w:fill="auto"/>
+          </w:tcPr>
+          <w:p>
+            <w:pPr>
+              <w:spacing w:after="0" w:line="240" w:lineRule="auto"/>
+              <w:ind w:right="180"/>
+              <w:contextualSpacing/>
+            </w:pPr>
+            <w:r>
+              <w:t>Rolla, MO</w:t>
+            </w:r>
+          </w:p>
+          <w:p>
+            <w:pPr>
+              <w:spacing w:after="0" w:line="240" w:lineRule="auto"/>
+              <w:ind w:right="180"/>
+            </w:pPr>
+            <w:r>
+              <w:t>August 2010 – May 2013 (3 years)</w:t>
+            </w:r>
+          </w:p>
+        </w:tc>
+      </w:tr>
+      <w:tr>
+        <w:tc>
+          <w:tcPr>
+            <w:tcW w:w="10795" w:type="dxa"/>
+            <w:gridSpan w:val="2"/>
+            <w:shd w:val="clear" w:color="auto" w:fill="auto"/>
+          </w:tcPr>
           <w:p>
             <w:pPr>
               <w:numPr>
@@ -1356,7 +1415,7 @@
               <w:contextualSpacing/>
             </w:pPr>
             <w:r>
-              <w:t>Revised internal tooling and established new standard development tools for the team.</w:t>
+              <w:t>Worked on the development team to improve limited Java support by improving code generator.</w:t>
             </w:r>
           </w:p>
           <w:p>
@@ -1370,14 +1429,22 @@
               <w:contextualSpacing/>
             </w:pPr>
             <w:r>
+              <w:t>Revised internal tooling and established new standard development tools for the team.</w:t>
+            </w:r>
+          </w:p>
+          <w:p>
+            <w:pPr>
+              <w:numPr>
+                <w:ilvl w:val="0"/>
+                <w:numId w:val="10"/>
+              </w:numPr>
+              <w:spacing w:after="0" w:line="240" w:lineRule="auto"/>
+              <w:ind w:right="180"/>
+              <w:contextualSpacing/>
+            </w:pPr>
+            <w:r>
               <w:t>Significant improvements to testing infrastructure for the backend and client libraries.</w:t>
             </w:r>
-          </w:p>
-          <w:p>
-            <w:pPr>
-              <w:spacing w:after="0" w:line="240" w:lineRule="auto"/>
-              <w:ind w:right="180"/>
-            </w:pPr>
           </w:p>
         </w:tc>
       </w:tr>
@@ -1606,12 +1673,7 @@
         <w:ind w:right="180"/>
       </w:pPr>
       <w:r>
-        <w:t>Certifications, Honors, and A</w:t>
-      </w:r>
-      <w:bookmarkStart w:id="0" w:name="_GoBack"/>
-      <w:bookmarkEnd w:id="0"/>
-      <w:r>
-        <w:t>ctivities</w:t>
+        <w:t>Certifications, Honors, and Activities</w:t>
       </w:r>
     </w:p>
     <w:p>
@@ -1651,7 +1713,15 @@
         <w:ind w:right="180"/>
       </w:pPr>
       <w:r>
-        <w:t>Life Member of Kappa Kappa Psi, the Honorary Band Service Fraternity</w:t>
+        <w:t xml:space="preserve">Life Member of Kappa </w:t>
+      </w:r>
+      <w:proofErr w:type="spellStart"/>
+      <w:r>
+        <w:t>Kappa</w:t>
+      </w:r>
+      <w:proofErr w:type="spellEnd"/>
+      <w:r>
+        <w:t xml:space="preserve"> Psi, the Honorary Band Service Fraternity</w:t>
       </w:r>
     </w:p>
     <w:p>
@@ -1752,7 +1822,13 @@
         <w:t xml:space="preserve">(computed) </w:t>
       </w:r>
       <w:r>
-        <w:t xml:space="preserve">a new </w:t>
+        <w:t>a new</w:t>
+      </w:r>
+      <w:r>
+        <w:t>, unique</w:t>
+      </w:r>
+      <w:r>
+        <w:t xml:space="preserve"> </w:t>
       </w:r>
       <w:r>
         <w:rPr>
@@ -1793,8 +1869,14 @@
       </w:r>
     </w:p>
     <w:sectPr>
+      <w:headerReference w:type="even" r:id="rId8"/>
+      <w:headerReference w:type="default" r:id="rId9"/>
+      <w:footerReference w:type="even" r:id="rId10"/>
+      <w:footerReference w:type="default" r:id="rId11"/>
+      <w:headerReference w:type="first" r:id="rId12"/>
+      <w:footerReference w:type="first" r:id="rId13"/>
       <w:pgSz w:w="12240" w:h="15840"/>
-      <w:pgMar w:top="720" w:right="720" w:bottom="720" w:left="720" w:header="720" w:footer="720" w:gutter="0"/>
+      <w:pgMar w:top="720" w:right="720" w:bottom="720" w:left="720" w:header="720" w:footer="0" w:gutter="0"/>
       <w:cols w:space="720"/>
       <w:docGrid w:linePitch="360"/>
     </w:sectPr>
@@ -1827,6 +1909,79 @@
 </w:endnotes>
 </file>
 
+<file path=word/footer1.xml><?xml version="1.0" encoding="utf-8"?>
+<w:ftr xmlns:wpc="http://schemas.microsoft.com/office/word/2010/wordprocessingCanvas" xmlns:cx="http://schemas.microsoft.com/office/drawing/2014/chartex" xmlns:cx1="http://schemas.microsoft.com/office/drawing/2015/9/8/chartex" xmlns:cx2="http://schemas.microsoft.com/office/drawing/2015/10/21/chartex" xmlns:cx3="http://schemas.microsoft.com/office/drawing/2016/5/9/chartex" xmlns:cx4="http://schemas.microsoft.com/office/drawing/2016/5/10/chartex" xmlns:cx5="http://schemas.microsoft.com/office/drawing/2016/5/11/chartex" xmlns:cx6="http://schemas.microsoft.com/office/drawing/2016/5/12/chartex" xmlns:cx7="http://schemas.microsoft.com/office/drawing/2016/5/13/chartex" xmlns:cx8="http://schemas.microsoft.com/office/drawing/2016/5/14/chartex" xmlns:mc="http://schemas.openxmlformats.org/markup-compatibility/2006" xmlns:aink="http://schemas.microsoft.com/office/drawing/2016/ink" xmlns:am3d="http://schemas.microsoft.com/office/drawing/2017/model3d" xmlns:o="urn:schemas-microsoft-com:office:office" xmlns:r="http://schemas.openxmlformats.org/officeDocument/2006/relationships" xmlns:m="http://schemas.openxmlformats.org/officeDocument/2006/math" xmlns:v="urn:schemas-microsoft-com:vml" xmlns:wp14="http://schemas.microsoft.com/office/word/2010/wordprocessingDrawing" xmlns:wp="http://schemas.openxmlformats.org/drawingml/2006/wordprocessingDrawing" xmlns:w10="urn:schemas-microsoft-com:office:word" xmlns:w="http://schemas.openxmlformats.org/wordprocessingml/2006/main" xmlns:w14="http://schemas.microsoft.com/office/word/2010/wordml" xmlns:w15="http://schemas.microsoft.com/office/word/2012/wordml" xmlns:w16cid="http://schemas.microsoft.com/office/word/2016/wordml/cid" xmlns:w16se="http://schemas.microsoft.com/office/word/2015/wordml/symex" xmlns:wpg="http://schemas.microsoft.com/office/word/2010/wordprocessingGroup" xmlns:wpi="http://schemas.microsoft.com/office/word/2010/wordprocessingInk" xmlns:wne="http://schemas.microsoft.com/office/word/2006/wordml" xmlns:wps="http://schemas.microsoft.com/office/word/2010/wordprocessingShape" mc:Ignorable="w14 w15 w16se w16cid wp14">
+  <w:p>
+    <w:pPr>
+      <w:pStyle w:val="Footer"/>
+    </w:pPr>
+  </w:p>
+</w:ftr>
+</file>
+
+<file path=word/footer2.xml><?xml version="1.0" encoding="utf-8"?>
+<w:ftr xmlns:wpc="http://schemas.microsoft.com/office/word/2010/wordprocessingCanvas" xmlns:cx="http://schemas.microsoft.com/office/drawing/2014/chartex" xmlns:cx1="http://schemas.microsoft.com/office/drawing/2015/9/8/chartex" xmlns:cx2="http://schemas.microsoft.com/office/drawing/2015/10/21/chartex" xmlns:cx3="http://schemas.microsoft.com/office/drawing/2016/5/9/chartex" xmlns:cx4="http://schemas.microsoft.com/office/drawing/2016/5/10/chartex" xmlns:cx5="http://schemas.microsoft.com/office/drawing/2016/5/11/chartex" xmlns:cx6="http://schemas.microsoft.com/office/drawing/2016/5/12/chartex" xmlns:cx7="http://schemas.microsoft.com/office/drawing/2016/5/13/chartex" xmlns:cx8="http://schemas.microsoft.com/office/drawing/2016/5/14/chartex" xmlns:mc="http://schemas.openxmlformats.org/markup-compatibility/2006" xmlns:aink="http://schemas.microsoft.com/office/drawing/2016/ink" xmlns:am3d="http://schemas.microsoft.com/office/drawing/2017/model3d" xmlns:o="urn:schemas-microsoft-com:office:office" xmlns:r="http://schemas.openxmlformats.org/officeDocument/2006/relationships" xmlns:m="http://schemas.openxmlformats.org/officeDocument/2006/math" xmlns:v="urn:schemas-microsoft-com:vml" xmlns:wp14="http://schemas.microsoft.com/office/word/2010/wordprocessingDrawing" xmlns:wp="http://schemas.openxmlformats.org/drawingml/2006/wordprocessingDrawing" xmlns:w10="urn:schemas-microsoft-com:office:word" xmlns:w="http://schemas.openxmlformats.org/wordprocessingml/2006/main" xmlns:w14="http://schemas.microsoft.com/office/word/2010/wordml" xmlns:w15="http://schemas.microsoft.com/office/word/2012/wordml" xmlns:w16cid="http://schemas.microsoft.com/office/word/2016/wordml/cid" xmlns:w16se="http://schemas.microsoft.com/office/word/2015/wordml/symex" xmlns:wpg="http://schemas.microsoft.com/office/word/2010/wordprocessingGroup" xmlns:wpi="http://schemas.microsoft.com/office/word/2010/wordprocessingInk" xmlns:wne="http://schemas.microsoft.com/office/word/2006/wordml" xmlns:wps="http://schemas.microsoft.com/office/word/2010/wordprocessingShape" mc:Ignorable="w14 w15 w16se w16cid wp14">
+  <w:sdt>
+    <w:sdtPr>
+      <w:id w:val="1329638821"/>
+      <w:docPartObj>
+        <w:docPartGallery w:val="Page Numbers (Bottom of Page)"/>
+        <w:docPartUnique/>
+      </w:docPartObj>
+    </w:sdtPr>
+    <w:sdtEndPr>
+      <w:rPr>
+        <w:noProof/>
+      </w:rPr>
+    </w:sdtEndPr>
+    <w:sdtContent>
+      <w:p>
+        <w:pPr>
+          <w:pStyle w:val="Footer"/>
+          <w:jc w:val="right"/>
+        </w:pPr>
+        <w:r>
+          <w:fldChar w:fldCharType="begin"/>
+        </w:r>
+        <w:r>
+          <w:instrText xml:space="preserve"> PAGE   \* MERGEFORMAT </w:instrText>
+        </w:r>
+        <w:r>
+          <w:fldChar w:fldCharType="separate"/>
+        </w:r>
+        <w:r>
+          <w:rPr>
+            <w:noProof/>
+          </w:rPr>
+          <w:t>2</w:t>
+        </w:r>
+        <w:r>
+          <w:rPr>
+            <w:noProof/>
+          </w:rPr>
+          <w:fldChar w:fldCharType="end"/>
+        </w:r>
+      </w:p>
+    </w:sdtContent>
+  </w:sdt>
+  <w:p>
+    <w:pPr>
+      <w:pStyle w:val="Footer"/>
+    </w:pPr>
+  </w:p>
+</w:ftr>
+</file>
+
+<file path=word/footer3.xml><?xml version="1.0" encoding="utf-8"?>
+<w:ftr xmlns:wpc="http://schemas.microsoft.com/office/word/2010/wordprocessingCanvas" xmlns:cx="http://schemas.microsoft.com/office/drawing/2014/chartex" xmlns:cx1="http://schemas.microsoft.com/office/drawing/2015/9/8/chartex" xmlns:cx2="http://schemas.microsoft.com/office/drawing/2015/10/21/chartex" xmlns:cx3="http://schemas.microsoft.com/office/drawing/2016/5/9/chartex" xmlns:cx4="http://schemas.microsoft.com/office/drawing/2016/5/10/chartex" xmlns:cx5="http://schemas.microsoft.com/office/drawing/2016/5/11/chartex" xmlns:cx6="http://schemas.microsoft.com/office/drawing/2016/5/12/chartex" xmlns:cx7="http://schemas.microsoft.com/office/drawing/2016/5/13/chartex" xmlns:cx8="http://schemas.microsoft.com/office/drawing/2016/5/14/chartex" xmlns:mc="http://schemas.openxmlformats.org/markup-compatibility/2006" xmlns:aink="http://schemas.microsoft.com/office/drawing/2016/ink" xmlns:am3d="http://schemas.microsoft.com/office/drawing/2017/model3d" xmlns:o="urn:schemas-microsoft-com:office:office" xmlns:r="http://schemas.openxmlformats.org/officeDocument/2006/relationships" xmlns:m="http://schemas.openxmlformats.org/officeDocument/2006/math" xmlns:v="urn:schemas-microsoft-com:vml" xmlns:wp14="http://schemas.microsoft.com/office/word/2010/wordprocessingDrawing" xmlns:wp="http://schemas.openxmlformats.org/drawingml/2006/wordprocessingDrawing" xmlns:w10="urn:schemas-microsoft-com:office:word" xmlns:w="http://schemas.openxmlformats.org/wordprocessingml/2006/main" xmlns:w14="http://schemas.microsoft.com/office/word/2010/wordml" xmlns:w15="http://schemas.microsoft.com/office/word/2012/wordml" xmlns:w16cid="http://schemas.microsoft.com/office/word/2016/wordml/cid" xmlns:w16se="http://schemas.microsoft.com/office/word/2015/wordml/symex" xmlns:wpg="http://schemas.microsoft.com/office/word/2010/wordprocessingGroup" xmlns:wpi="http://schemas.microsoft.com/office/word/2010/wordprocessingInk" xmlns:wne="http://schemas.microsoft.com/office/word/2006/wordml" xmlns:wps="http://schemas.microsoft.com/office/word/2010/wordprocessingShape" mc:Ignorable="w14 w15 w16se w16cid wp14">
+  <w:p>
+    <w:pPr>
+      <w:pStyle w:val="Footer"/>
+    </w:pPr>
+  </w:p>
+</w:ftr>
+</file>
+
 <file path=word/footnotes.xml><?xml version="1.0" encoding="utf-8"?>
 <w:footnotes xmlns:wpc="http://schemas.microsoft.com/office/word/2010/wordprocessingCanvas" xmlns:cx="http://schemas.microsoft.com/office/drawing/2014/chartex" xmlns:cx1="http://schemas.microsoft.com/office/drawing/2015/9/8/chartex" xmlns:cx2="http://schemas.microsoft.com/office/drawing/2015/10/21/chartex" xmlns:cx3="http://schemas.microsoft.com/office/drawing/2016/5/9/chartex" xmlns:cx4="http://schemas.microsoft.com/office/drawing/2016/5/10/chartex" xmlns:cx5="http://schemas.microsoft.com/office/drawing/2016/5/11/chartex" xmlns:cx6="http://schemas.microsoft.com/office/drawing/2016/5/12/chartex" xmlns:cx7="http://schemas.microsoft.com/office/drawing/2016/5/13/chartex" xmlns:cx8="http://schemas.microsoft.com/office/drawing/2016/5/14/chartex" xmlns:mc="http://schemas.openxmlformats.org/markup-compatibility/2006" xmlns:aink="http://schemas.microsoft.com/office/drawing/2016/ink" xmlns:am3d="http://schemas.microsoft.com/office/drawing/2017/model3d" xmlns:o="urn:schemas-microsoft-com:office:office" xmlns:r="http://schemas.openxmlformats.org/officeDocument/2006/relationships" xmlns:m="http://schemas.openxmlformats.org/officeDocument/2006/math" xmlns:v="urn:schemas-microsoft-com:vml" xmlns:wp14="http://schemas.microsoft.com/office/word/2010/wordprocessingDrawing" xmlns:wp="http://schemas.openxmlformats.org/drawingml/2006/wordprocessingDrawing" xmlns:w10="urn:schemas-microsoft-com:office:word" xmlns:w="http://schemas.openxmlformats.org/wordprocessingml/2006/main" xmlns:w14="http://schemas.microsoft.com/office/word/2010/wordml" xmlns:w15="http://schemas.microsoft.com/office/word/2012/wordml" xmlns:w16cid="http://schemas.microsoft.com/office/word/2016/wordml/cid" xmlns:w16se="http://schemas.microsoft.com/office/word/2015/wordml/symex" xmlns:wpg="http://schemas.microsoft.com/office/word/2010/wordprocessingGroup" xmlns:wpi="http://schemas.microsoft.com/office/word/2010/wordprocessingInk" xmlns:wne="http://schemas.microsoft.com/office/word/2006/wordml" xmlns:wps="http://schemas.microsoft.com/office/word/2010/wordprocessingShape" mc:Ignorable="w14 w15 w16se w16cid wp14">
   <w:footnote w:type="separator" w:id="-1">
@@ -1850,6 +2005,36 @@
     </w:p>
   </w:footnote>
 </w:footnotes>
+</file>
+
+<file path=word/header1.xml><?xml version="1.0" encoding="utf-8"?>
+<w:hdr xmlns:wpc="http://schemas.microsoft.com/office/word/2010/wordprocessingCanvas" xmlns:cx="http://schemas.microsoft.com/office/drawing/2014/chartex" xmlns:cx1="http://schemas.microsoft.com/office/drawing/2015/9/8/chartex" xmlns:cx2="http://schemas.microsoft.com/office/drawing/2015/10/21/chartex" xmlns:cx3="http://schemas.microsoft.com/office/drawing/2016/5/9/chartex" xmlns:cx4="http://schemas.microsoft.com/office/drawing/2016/5/10/chartex" xmlns:cx5="http://schemas.microsoft.com/office/drawing/2016/5/11/chartex" xmlns:cx6="http://schemas.microsoft.com/office/drawing/2016/5/12/chartex" xmlns:cx7="http://schemas.microsoft.com/office/drawing/2016/5/13/chartex" xmlns:cx8="http://schemas.microsoft.com/office/drawing/2016/5/14/chartex" xmlns:mc="http://schemas.openxmlformats.org/markup-compatibility/2006" xmlns:aink="http://schemas.microsoft.com/office/drawing/2016/ink" xmlns:am3d="http://schemas.microsoft.com/office/drawing/2017/model3d" xmlns:o="urn:schemas-microsoft-com:office:office" xmlns:r="http://schemas.openxmlformats.org/officeDocument/2006/relationships" xmlns:m="http://schemas.openxmlformats.org/officeDocument/2006/math" xmlns:v="urn:schemas-microsoft-com:vml" xmlns:wp14="http://schemas.microsoft.com/office/word/2010/wordprocessingDrawing" xmlns:wp="http://schemas.openxmlformats.org/drawingml/2006/wordprocessingDrawing" xmlns:w10="urn:schemas-microsoft-com:office:word" xmlns:w="http://schemas.openxmlformats.org/wordprocessingml/2006/main" xmlns:w14="http://schemas.microsoft.com/office/word/2010/wordml" xmlns:w15="http://schemas.microsoft.com/office/word/2012/wordml" xmlns:w16cid="http://schemas.microsoft.com/office/word/2016/wordml/cid" xmlns:w16se="http://schemas.microsoft.com/office/word/2015/wordml/symex" xmlns:wpg="http://schemas.microsoft.com/office/word/2010/wordprocessingGroup" xmlns:wpi="http://schemas.microsoft.com/office/word/2010/wordprocessingInk" xmlns:wne="http://schemas.microsoft.com/office/word/2006/wordml" xmlns:wps="http://schemas.microsoft.com/office/word/2010/wordprocessingShape" mc:Ignorable="w14 w15 w16se w16cid wp14">
+  <w:p>
+    <w:pPr>
+      <w:pStyle w:val="Header"/>
+    </w:pPr>
+  </w:p>
+</w:hdr>
+</file>
+
+<file path=word/header2.xml><?xml version="1.0" encoding="utf-8"?>
+<w:hdr xmlns:wpc="http://schemas.microsoft.com/office/word/2010/wordprocessingCanvas" xmlns:cx="http://schemas.microsoft.com/office/drawing/2014/chartex" xmlns:cx1="http://schemas.microsoft.com/office/drawing/2015/9/8/chartex" xmlns:cx2="http://schemas.microsoft.com/office/drawing/2015/10/21/chartex" xmlns:cx3="http://schemas.microsoft.com/office/drawing/2016/5/9/chartex" xmlns:cx4="http://schemas.microsoft.com/office/drawing/2016/5/10/chartex" xmlns:cx5="http://schemas.microsoft.com/office/drawing/2016/5/11/chartex" xmlns:cx6="http://schemas.microsoft.com/office/drawing/2016/5/12/chartex" xmlns:cx7="http://schemas.microsoft.com/office/drawing/2016/5/13/chartex" xmlns:cx8="http://schemas.microsoft.com/office/drawing/2016/5/14/chartex" xmlns:mc="http://schemas.openxmlformats.org/markup-compatibility/2006" xmlns:aink="http://schemas.microsoft.com/office/drawing/2016/ink" xmlns:am3d="http://schemas.microsoft.com/office/drawing/2017/model3d" xmlns:o="urn:schemas-microsoft-com:office:office" xmlns:r="http://schemas.openxmlformats.org/officeDocument/2006/relationships" xmlns:m="http://schemas.openxmlformats.org/officeDocument/2006/math" xmlns:v="urn:schemas-microsoft-com:vml" xmlns:wp14="http://schemas.microsoft.com/office/word/2010/wordprocessingDrawing" xmlns:wp="http://schemas.openxmlformats.org/drawingml/2006/wordprocessingDrawing" xmlns:w10="urn:schemas-microsoft-com:office:word" xmlns:w="http://schemas.openxmlformats.org/wordprocessingml/2006/main" xmlns:w14="http://schemas.microsoft.com/office/word/2010/wordml" xmlns:w15="http://schemas.microsoft.com/office/word/2012/wordml" xmlns:w16cid="http://schemas.microsoft.com/office/word/2016/wordml/cid" xmlns:w16se="http://schemas.microsoft.com/office/word/2015/wordml/symex" xmlns:wpg="http://schemas.microsoft.com/office/word/2010/wordprocessingGroup" xmlns:wpi="http://schemas.microsoft.com/office/word/2010/wordprocessingInk" xmlns:wne="http://schemas.microsoft.com/office/word/2006/wordml" xmlns:wps="http://schemas.microsoft.com/office/word/2010/wordprocessingShape" mc:Ignorable="w14 w15 w16se w16cid wp14">
+  <w:p>
+    <w:pPr>
+      <w:pStyle w:val="Header"/>
+    </w:pPr>
+  </w:p>
+</w:hdr>
+</file>
+
+<file path=word/header3.xml><?xml version="1.0" encoding="utf-8"?>
+<w:hdr xmlns:wpc="http://schemas.microsoft.com/office/word/2010/wordprocessingCanvas" xmlns:cx="http://schemas.microsoft.com/office/drawing/2014/chartex" xmlns:cx1="http://schemas.microsoft.com/office/drawing/2015/9/8/chartex" xmlns:cx2="http://schemas.microsoft.com/office/drawing/2015/10/21/chartex" xmlns:cx3="http://schemas.microsoft.com/office/drawing/2016/5/9/chartex" xmlns:cx4="http://schemas.microsoft.com/office/drawing/2016/5/10/chartex" xmlns:cx5="http://schemas.microsoft.com/office/drawing/2016/5/11/chartex" xmlns:cx6="http://schemas.microsoft.com/office/drawing/2016/5/12/chartex" xmlns:cx7="http://schemas.microsoft.com/office/drawing/2016/5/13/chartex" xmlns:cx8="http://schemas.microsoft.com/office/drawing/2016/5/14/chartex" xmlns:mc="http://schemas.openxmlformats.org/markup-compatibility/2006" xmlns:aink="http://schemas.microsoft.com/office/drawing/2016/ink" xmlns:am3d="http://schemas.microsoft.com/office/drawing/2017/model3d" xmlns:o="urn:schemas-microsoft-com:office:office" xmlns:r="http://schemas.openxmlformats.org/officeDocument/2006/relationships" xmlns:m="http://schemas.openxmlformats.org/officeDocument/2006/math" xmlns:v="urn:schemas-microsoft-com:vml" xmlns:wp14="http://schemas.microsoft.com/office/word/2010/wordprocessingDrawing" xmlns:wp="http://schemas.openxmlformats.org/drawingml/2006/wordprocessingDrawing" xmlns:w10="urn:schemas-microsoft-com:office:word" xmlns:w="http://schemas.openxmlformats.org/wordprocessingml/2006/main" xmlns:w14="http://schemas.microsoft.com/office/word/2010/wordml" xmlns:w15="http://schemas.microsoft.com/office/word/2012/wordml" xmlns:w16cid="http://schemas.microsoft.com/office/word/2016/wordml/cid" xmlns:w16se="http://schemas.microsoft.com/office/word/2015/wordml/symex" xmlns:wpg="http://schemas.microsoft.com/office/word/2010/wordprocessingGroup" xmlns:wpi="http://schemas.microsoft.com/office/word/2010/wordprocessingInk" xmlns:wne="http://schemas.microsoft.com/office/word/2006/wordml" xmlns:wps="http://schemas.microsoft.com/office/word/2010/wordprocessingShape" mc:Ignorable="w14 w15 w16se w16cid wp14">
+  <w:p>
+    <w:pPr>
+      <w:pStyle w:val="Header"/>
+    </w:pPr>
+  </w:p>
+</w:hdr>
 </file>
 
 <file path=word/numbering.xml><?xml version="1.0" encoding="utf-8"?>
@@ -5187,6 +5372,7 @@
   <w:style w:type="character" w:default="1" w:styleId="DefaultParagraphFont">
     <w:name w:val="Default Paragraph Font"/>
     <w:uiPriority w:val="1"/>
+    <w:semiHidden/>
     <w:unhideWhenUsed/>
   </w:style>
   <w:style w:type="table" w:default="1" w:styleId="TableNormal">

</xml_diff>